<commit_message>
Ajout journal de bord. Export du Wireframe Smartphone et des schémas visio en pdf
</commit_message>
<xml_diff>
--- a/Documentation/Pré-TPI-20 - Jungo - Web app pour réviser ses livrets de multiplication.docx
+++ b/Documentation/Pré-TPI-20 - Jungo - Web app pour réviser ses livrets de multiplication.docx
@@ -1024,8 +1024,6 @@
             <w:r>
               <w:sym w:font="Wingdings" w:char="F028"/>
             </w:r>
-            <w:bookmarkStart w:id="0" w:name="_GoBack"/>
-            <w:bookmarkEnd w:id="0"/>
           </w:p>
         </w:tc>
       </w:tr>
@@ -1508,8 +1506,8 @@
         </w:rPr>
         <w:t xml:space="preserve">Le </w:t>
       </w:r>
-      <w:bookmarkStart w:id="1" w:name="OLE_LINK1"/>
-      <w:bookmarkStart w:id="2" w:name="OLE_LINK2"/>
+      <w:bookmarkStart w:id="0" w:name="OLE_LINK1"/>
+      <w:bookmarkStart w:id="1" w:name="OLE_LINK2"/>
       <w:r>
         <w:rPr>
           <w:rFonts w:asciiTheme="minorHAnsi" w:eastAsiaTheme="minorHAnsi" w:hAnsiTheme="minorHAnsi" w:cstheme="minorBidi"/>
@@ -1517,8 +1515,8 @@
         </w:rPr>
         <w:t xml:space="preserve">candidat </w:t>
       </w:r>
+      <w:bookmarkEnd w:id="0"/>
       <w:bookmarkEnd w:id="1"/>
-      <w:bookmarkEnd w:id="2"/>
       <w:r>
         <w:rPr>
           <w:rFonts w:asciiTheme="minorHAnsi" w:eastAsiaTheme="minorHAnsi" w:hAnsiTheme="minorHAnsi" w:cstheme="minorBidi"/>
@@ -1782,8 +1780,21 @@
           <w:u w:val="single"/>
         </w:rPr>
       </w:pPr>
-      <w:r>
-        <w:t>Multiplix, la web app pour réviser ses livrets de multiplication</w:t>
+      <w:proofErr w:type="spellStart"/>
+      <w:r>
+        <w:t>Multiplix</w:t>
+      </w:r>
+      <w:proofErr w:type="spellEnd"/>
+      <w:r>
+        <w:t xml:space="preserve">, la web </w:t>
+      </w:r>
+      <w:proofErr w:type="spellStart"/>
+      <w:r>
+        <w:t>app</w:t>
+      </w:r>
+      <w:proofErr w:type="spellEnd"/>
+      <w:r>
+        <w:t xml:space="preserve"> pour réviser ses livrets de multiplication</w:t>
       </w:r>
     </w:p>
     <w:p>
@@ -1897,11 +1908,19 @@
           <w:lang w:val="fr-CH"/>
         </w:rPr>
       </w:pPr>
-      <w:r>
-        <w:rPr>
-          <w:lang w:val="fr-CH"/>
-        </w:rPr>
-        <w:t xml:space="preserve">Multiplix </w:t>
+      <w:proofErr w:type="spellStart"/>
+      <w:r>
+        <w:rPr>
+          <w:lang w:val="fr-CH"/>
+        </w:rPr>
+        <w:t>Multiplix</w:t>
+      </w:r>
+      <w:proofErr w:type="spellEnd"/>
+      <w:r>
+        <w:rPr>
+          <w:lang w:val="fr-CH"/>
+        </w:rPr>
+        <w:t xml:space="preserve"> </w:t>
       </w:r>
       <w:r>
         <w:rPr>
@@ -1937,7 +1956,21 @@
         <w:rPr>
           <w:lang w:val="fr-CH"/>
         </w:rPr>
-        <w:t xml:space="preserve"> des livrets de multiplication allant de 0 à 12. Cette web app s’exécutera dans un navigateur mais s’adressera à toutes les plateformes : smartphone, tablette et laptop/desktop. </w:t>
+        <w:t xml:space="preserve"> des livrets de multiplication allant de 0 à 12. Cette web </w:t>
+      </w:r>
+      <w:proofErr w:type="spellStart"/>
+      <w:r>
+        <w:rPr>
+          <w:lang w:val="fr-CH"/>
+        </w:rPr>
+        <w:t>app</w:t>
+      </w:r>
+      <w:proofErr w:type="spellEnd"/>
+      <w:r>
+        <w:rPr>
+          <w:lang w:val="fr-CH"/>
+        </w:rPr>
+        <w:t xml:space="preserve"> s’exécutera dans un navigateur mais s’adressera à toutes les plateformes : smartphone, tablette et laptop/desktop. </w:t>
       </w:r>
     </w:p>
     <w:p>
@@ -2524,6 +2557,7 @@
           <w:i/>
           <w:lang w:val="fr-CH"/>
         </w:rPr>
+        <w:lastRenderedPageBreak/>
         <w:t>Mode « 5 secondes »</w:t>
       </w:r>
       <w:r>
@@ -3528,6 +3562,7 @@
         <w:spacing w:before="360" w:after="240" w:line="240" w:lineRule="auto"/>
       </w:pPr>
       <w:r>
+        <w:lastRenderedPageBreak/>
         <w:t>POINTS TECHNIQUES ÉVALUÉS</w:t>
       </w:r>
       <w:r>
@@ -3929,6 +3964,63 @@
               <w:keepLines/>
             </w:pPr>
             <w:r>
+              <w:t>14.02.2020</w:t>
+            </w:r>
+            <w:r>
+              <w:br/>
+            </w:r>
+          </w:p>
+        </w:tc>
+        <w:tc>
+          <w:tcPr>
+            <w:tcW w:w="3402" w:type="dxa"/>
+            <w:vAlign w:val="center"/>
+          </w:tcPr>
+          <w:p>
+            <w:pPr>
+              <w:pStyle w:val="TexteTableau"/>
+              <w:keepNext/>
+              <w:keepLines/>
+            </w:pPr>
+            <w:bookmarkStart w:id="2" w:name="_GoBack"/>
+            <w:bookmarkEnd w:id="2"/>
+          </w:p>
+        </w:tc>
+      </w:tr>
+      <w:tr>
+        <w:trPr>
+          <w:cantSplit/>
+          <w:trHeight w:val="397"/>
+          <w:jc w:val="center"/>
+        </w:trPr>
+        <w:tc>
+          <w:tcPr>
+            <w:tcW w:w="3119" w:type="dxa"/>
+            <w:vAlign w:val="center"/>
+          </w:tcPr>
+          <w:p>
+            <w:pPr>
+              <w:pStyle w:val="TexteTableau"/>
+              <w:keepNext/>
+              <w:keepLines/>
+            </w:pPr>
+            <w:r>
+              <w:t>Expert n°1 :</w:t>
+            </w:r>
+          </w:p>
+        </w:tc>
+        <w:tc>
+          <w:tcPr>
+            <w:tcW w:w="3402" w:type="dxa"/>
+            <w:vAlign w:val="center"/>
+          </w:tcPr>
+          <w:p>
+            <w:pPr>
+              <w:pStyle w:val="TexteTableau"/>
+              <w:keepNext/>
+              <w:keepLines/>
+            </w:pPr>
+            <w:r>
               <w:br/>
             </w:r>
           </w:p>
@@ -3965,7 +4057,7 @@
               <w:keepLines/>
             </w:pPr>
             <w:r>
-              <w:t>Expert n°1 :</w:t>
+              <w:t>Expert n° 2 :</w:t>
             </w:r>
           </w:p>
         </w:tc>
@@ -4017,58 +4109,6 @@
               <w:keepLines/>
             </w:pPr>
             <w:r>
-              <w:t>Expert n° 2 :</w:t>
-            </w:r>
-          </w:p>
-        </w:tc>
-        <w:tc>
-          <w:tcPr>
-            <w:tcW w:w="3402" w:type="dxa"/>
-            <w:vAlign w:val="center"/>
-          </w:tcPr>
-          <w:p>
-            <w:pPr>
-              <w:pStyle w:val="TexteTableau"/>
-              <w:keepNext/>
-              <w:keepLines/>
-            </w:pPr>
-            <w:r>
-              <w:br/>
-            </w:r>
-          </w:p>
-        </w:tc>
-        <w:tc>
-          <w:tcPr>
-            <w:tcW w:w="3402" w:type="dxa"/>
-            <w:vAlign w:val="center"/>
-          </w:tcPr>
-          <w:p>
-            <w:pPr>
-              <w:pStyle w:val="TexteTableau"/>
-              <w:keepNext/>
-              <w:keepLines/>
-            </w:pPr>
-          </w:p>
-        </w:tc>
-      </w:tr>
-      <w:tr>
-        <w:trPr>
-          <w:cantSplit/>
-          <w:trHeight w:val="397"/>
-          <w:jc w:val="center"/>
-        </w:trPr>
-        <w:tc>
-          <w:tcPr>
-            <w:tcW w:w="3119" w:type="dxa"/>
-            <w:vAlign w:val="center"/>
-          </w:tcPr>
-          <w:p>
-            <w:pPr>
-              <w:pStyle w:val="TexteTableau"/>
-              <w:keepNext/>
-              <w:keepLines/>
-            </w:pPr>
-            <w:r>
               <w:t>Chef de p</w:t>
             </w:r>
             <w:r>
@@ -4231,7 +4271,7 @@
                 <w:noProof/>
                 <w:sz w:val="20"/>
               </w:rPr>
-              <w:t>1</w:t>
+              <w:t>4</w:t>
             </w:r>
             <w:r>
               <w:rPr>
@@ -7030,7 +7070,7 @@
 </file>
 
 <file path=customXml/itemProps1.xml><?xml version="1.0" encoding="utf-8"?>
-<ds:datastoreItem xmlns:ds="http://schemas.openxmlformats.org/officeDocument/2006/customXml" ds:itemID="{9D5D83C8-1ED1-4E03-B29D-7EB90ECB3384}">
+<ds:datastoreItem xmlns:ds="http://schemas.openxmlformats.org/officeDocument/2006/customXml" ds:itemID="{9E655211-D5F0-4F81-991A-AD64134D00B7}">
   <ds:schemaRefs>
     <ds:schemaRef ds:uri="http://schemas.openxmlformats.org/officeDocument/2006/bibliography"/>
   </ds:schemaRefs>

</xml_diff>